<commit_message>
flowers and start BD
</commit_message>
<xml_diff>
--- a/Style Guides/SS-Style-Guide-Main-Text.docx
+++ b/Style Guides/SS-Style-Guide-Main-Text.docx
@@ -6,18 +6,11 @@
       <w:pPr>
         <w:pStyle w:val="Heading1"/>
       </w:pPr>
-      <w:bookmarkStart w:id="0" w:name="_GoBack"/>
-      <w:bookmarkEnd w:id="0"/>
-      <w:proofErr w:type="spellStart"/>
       <w:r>
         <w:t>S</w:t>
       </w:r>
       <w:r>
-        <w:t>utta</w:t>
-      </w:r>
-      <w:proofErr w:type="spellEnd"/>
-      <w:r>
-        <w:t xml:space="preserve"> </w:t>
+        <w:t xml:space="preserve">utta </w:t>
       </w:r>
       <w:r>
         <w:t>S</w:t>
@@ -37,11 +30,9 @@
       <w:pPr>
         <w:pStyle w:val="Heading2"/>
       </w:pPr>
-      <w:proofErr w:type="spellStart"/>
       <w:r>
         <w:t>Pali</w:t>
       </w:r>
-      <w:proofErr w:type="spellEnd"/>
     </w:p>
     <w:p/>
     <w:p>
@@ -67,7 +58,6 @@
       <w:r>
         <w:t xml:space="preserve">Written as </w:t>
       </w:r>
-      <w:proofErr w:type="spellStart"/>
       <w:r>
         <w:rPr>
           <w:b/>
@@ -75,7 +65,6 @@
         </w:rPr>
         <w:t>Pali</w:t>
       </w:r>
-      <w:proofErr w:type="spellEnd"/>
       <w:r>
         <w:t xml:space="preserve"> – uppercase first letter, no diacritic marks</w:t>
       </w:r>
@@ -105,18 +94,10 @@
         <w:t>oun</w:t>
       </w:r>
       <w:r>
-        <w:t xml:space="preserve">s (e.g. people, </w:t>
-      </w:r>
-      <w:proofErr w:type="spellStart"/>
-      <w:r>
-        <w:t>s</w:t>
-      </w:r>
-      <w:r>
-        <w:t>utta</w:t>
-      </w:r>
-      <w:proofErr w:type="spellEnd"/>
-      <w:r>
-        <w:t xml:space="preserve"> names</w:t>
+        <w:t>s (e.g. people, s</w:t>
+      </w:r>
+      <w:r>
+        <w:t>utta names</w:t>
       </w:r>
       <w:r>
         <w:t>, places, etc.)</w:t>
@@ -134,13 +115,8 @@
         <w:t xml:space="preserve"> </w:t>
       </w:r>
       <w:r>
-        <w:t xml:space="preserve">Ven. </w:t>
-      </w:r>
-      <w:proofErr w:type="spellStart"/>
-      <w:r>
-        <w:t>Ānanda</w:t>
-      </w:r>
-      <w:proofErr w:type="spellEnd"/>
+        <w:t>Ven. Ānanda</w:t>
+      </w:r>
       <w:r>
         <w:t>).</w:t>
       </w:r>
@@ -157,18 +133,12 @@
       <w:r>
         <w:t xml:space="preserve">Usually </w:t>
       </w:r>
-      <w:proofErr w:type="spellStart"/>
-      <w:r>
-        <w:t>Pali</w:t>
-      </w:r>
-      <w:proofErr w:type="spellEnd"/>
-      <w:r>
-        <w:t xml:space="preserve"> words to be in italics</w:t>
+      <w:r>
+        <w:t>Pali words to be in italics</w:t>
       </w:r>
       <w:r>
         <w:t xml:space="preserve"> without single quotes, so  </w:t>
       </w:r>
-      <w:proofErr w:type="spellStart"/>
       <w:r>
         <w:rPr>
           <w:i/>
@@ -176,20 +146,11 @@
         </w:rPr>
         <w:t>avijjā</w:t>
       </w:r>
-      <w:proofErr w:type="spellEnd"/>
       <w:r>
         <w:t xml:space="preserve"> rather than </w:t>
       </w:r>
       <w:r>
-        <w:t>‘</w:t>
-      </w:r>
-      <w:proofErr w:type="spellStart"/>
-      <w:r>
-        <w:t>avijjā</w:t>
-      </w:r>
-      <w:proofErr w:type="spellEnd"/>
-      <w:r>
-        <w:t>’</w:t>
+        <w:t>‘avijjā’</w:t>
       </w:r>
       <w:r>
         <w:t xml:space="preserve"> or </w:t>
@@ -202,23 +163,7 @@
           <w:i/>
           <w:iCs/>
         </w:rPr>
-        <w:t>‘</w:t>
-      </w:r>
-      <w:proofErr w:type="spellStart"/>
-      <w:r>
-        <w:rPr>
-          <w:i/>
-          <w:iCs/>
-        </w:rPr>
-        <w:t>avijjā</w:t>
-      </w:r>
-      <w:proofErr w:type="spellEnd"/>
-      <w:r>
-        <w:rPr>
-          <w:i/>
-          <w:iCs/>
-        </w:rPr>
-        <w:t>’</w:t>
+        <w:t>‘avijjā’</w:t>
       </w:r>
     </w:p>
     <w:p>
@@ -284,13 +229,8 @@
       <w:pPr>
         <w:pStyle w:val="Heading3"/>
       </w:pPr>
-      <w:proofErr w:type="spellStart"/>
-      <w:r>
-        <w:t>Pali</w:t>
-      </w:r>
-      <w:proofErr w:type="spellEnd"/>
-      <w:r>
-        <w:t xml:space="preserve"> words </w:t>
+      <w:r>
+        <w:t xml:space="preserve">Pali words </w:t>
       </w:r>
       <w:r>
         <w:t xml:space="preserve">often </w:t>
@@ -361,27 +301,122 @@
         <w:t xml:space="preserve"> </w:t>
       </w:r>
       <w:r>
-        <w:t xml:space="preserve">Buddha, Dhamma, </w:t>
-      </w:r>
-      <w:proofErr w:type="spellStart"/>
-      <w:r>
-        <w:t>Saṅgha</w:t>
-      </w:r>
-      <w:proofErr w:type="spellEnd"/>
+        <w:t xml:space="preserve">Buddha, Dhamma, Saṅgha </w:t>
+      </w:r>
+      <w:r>
+        <w:t>–</w:t>
+      </w:r>
       <w:r>
         <w:t xml:space="preserve"> </w:t>
       </w:r>
       <w:r>
-        <w:t>–</w:t>
+        <w:t xml:space="preserve">otherwise case dependent on </w:t>
+      </w:r>
+      <w:r>
+        <w:t>normal English rules.</w:t>
+      </w:r>
+    </w:p>
+    <w:p>
+      <w:pPr>
+        <w:pStyle w:val="ListParagraph"/>
+        <w:numPr>
+          <w:ilvl w:val="0"/>
+          <w:numId w:val="3"/>
+        </w:numPr>
+        <w:spacing w:before="240"/>
+      </w:pPr>
+      <w:r>
+        <w:t xml:space="preserve">Saṅgha – </w:t>
+      </w:r>
+      <w:r>
+        <w:t>(</w:t>
+      </w:r>
+      <w:r>
+        <w:t>same as for Dhamma</w:t>
+      </w:r>
+      <w:r>
+        <w:t>)</w:t>
+      </w:r>
+    </w:p>
+    <w:p>
+      <w:pPr>
+        <w:pStyle w:val="ListParagraph"/>
+        <w:numPr>
+          <w:ilvl w:val="0"/>
+          <w:numId w:val="3"/>
+        </w:numPr>
+        <w:spacing w:before="240"/>
+      </w:pPr>
+      <w:r>
+        <w:t>Tathāgata</w:t>
+      </w:r>
+      <w:r>
+        <w:t xml:space="preserve"> – </w:t>
+      </w:r>
+      <w:r>
+        <w:t>first-letter-uppercase;</w:t>
+      </w:r>
+      <w:r>
+        <w:t xml:space="preserve"> not-italic</w:t>
+      </w:r>
+    </w:p>
+    <w:p>
+      <w:pPr>
+        <w:pStyle w:val="ListParagraph"/>
+        <w:numPr>
+          <w:ilvl w:val="0"/>
+          <w:numId w:val="3"/>
+        </w:numPr>
+        <w:spacing w:before="240"/>
+      </w:pPr>
+      <w:r>
+        <w:t>Sutta</w:t>
+      </w:r>
+      <w:r>
+        <w:t xml:space="preserve"> (&amp; </w:t>
+      </w:r>
+      <w:r>
+        <w:t>Suttas</w:t>
+      </w:r>
+      <w:r>
+        <w:t>)</w:t>
+      </w:r>
+      <w:r>
+        <w:t xml:space="preserve"> – </w:t>
+      </w:r>
+      <w:r>
+        <w:t xml:space="preserve">usually </w:t>
+      </w:r>
+      <w:r>
+        <w:t>italic, case dependent on normal English rules</w:t>
+      </w:r>
+      <w:r>
+        <w:t xml:space="preserve">; not-italic when used as part of a sutta name e.g </w:t>
+      </w:r>
+      <w:r>
+        <w:t>Mahāparinibbāna Sutta</w:t>
+      </w:r>
+    </w:p>
+    <w:p>
+      <w:pPr>
+        <w:pStyle w:val="ListParagraph"/>
+        <w:numPr>
+          <w:ilvl w:val="0"/>
+          <w:numId w:val="3"/>
+        </w:numPr>
+        <w:spacing w:before="240"/>
+      </w:pPr>
+      <w:r>
+        <w:t>Vinaya</w:t>
+      </w:r>
+      <w:r>
+        <w:t xml:space="preserve"> –</w:t>
       </w:r>
       <w:r>
         <w:t xml:space="preserve"> </w:t>
       </w:r>
       <w:r>
-        <w:t xml:space="preserve">otherwise case dependent on </w:t>
-      </w:r>
-      <w:r>
-        <w:t>normal English rules.</w:t>
+        <w:t>italic, case dependent on normal English rules.</w:t>
       </w:r>
     </w:p>
     <w:p>
@@ -393,22 +428,11 @@
         </w:numPr>
         <w:spacing w:before="240"/>
       </w:pPr>
-      <w:proofErr w:type="spellStart"/>
-      <w:r>
-        <w:t>Saṅgha</w:t>
-      </w:r>
-      <w:proofErr w:type="spellEnd"/>
-      <w:r>
-        <w:t xml:space="preserve"> – </w:t>
-      </w:r>
-      <w:r>
-        <w:t>(</w:t>
-      </w:r>
-      <w:r>
-        <w:t>same as for Dhamma</w:t>
-      </w:r>
-      <w:r>
-        <w:t>)</w:t>
+      <w:r>
+        <w:t>Pāṭimokkha</w:t>
+      </w:r>
+      <w:r>
+        <w:t xml:space="preserve"> – italic, case dependent on normal English rules.</w:t>
       </w:r>
     </w:p>
     <w:p>
@@ -420,19 +444,14 @@
         </w:numPr>
         <w:spacing w:before="240"/>
       </w:pPr>
-      <w:proofErr w:type="spellStart"/>
-      <w:r>
-        <w:t>Tathāgata</w:t>
-      </w:r>
-      <w:proofErr w:type="spellEnd"/>
-      <w:r>
-        <w:t xml:space="preserve"> – </w:t>
-      </w:r>
-      <w:r>
-        <w:t>first-letter-uppercase;</w:t>
-      </w:r>
-      <w:r>
-        <w:t xml:space="preserve"> not-italic</w:t>
+      <w:r>
+        <w:t>Nikāya (&amp; N</w:t>
+      </w:r>
+      <w:r>
+        <w:t>ikāyas</w:t>
+      </w:r>
+      <w:r>
+        <w:t>) – italic, case dependent on normal English rules.</w:t>
       </w:r>
     </w:p>
     <w:p>
@@ -444,149 +463,9 @@
         </w:numPr>
         <w:spacing w:before="240"/>
       </w:pPr>
-      <w:proofErr w:type="spellStart"/>
-      <w:r>
-        <w:t>Sutta</w:t>
-      </w:r>
-      <w:proofErr w:type="spellEnd"/>
-      <w:r>
-        <w:t xml:space="preserve"> (&amp; </w:t>
-      </w:r>
-      <w:proofErr w:type="spellStart"/>
-      <w:r>
-        <w:t>Suttas</w:t>
-      </w:r>
-      <w:proofErr w:type="spellEnd"/>
-      <w:r>
-        <w:t>)</w:t>
-      </w:r>
-      <w:r>
-        <w:t xml:space="preserve"> – </w:t>
-      </w:r>
-      <w:r>
-        <w:t xml:space="preserve">usually </w:t>
-      </w:r>
-      <w:r>
-        <w:t>italic, case dependent on normal English rules</w:t>
-      </w:r>
-      <w:r>
-        <w:t xml:space="preserve">; not-italic when used as part of a </w:t>
-      </w:r>
-      <w:proofErr w:type="spellStart"/>
-      <w:r>
-        <w:t>sutta</w:t>
-      </w:r>
-      <w:proofErr w:type="spellEnd"/>
-      <w:r>
-        <w:t xml:space="preserve"> name </w:t>
-      </w:r>
-      <w:proofErr w:type="spellStart"/>
-      <w:r>
-        <w:t>e.g</w:t>
-      </w:r>
-      <w:proofErr w:type="spellEnd"/>
-      <w:r>
-        <w:t xml:space="preserve"> </w:t>
-      </w:r>
-      <w:proofErr w:type="spellStart"/>
-      <w:r>
-        <w:t>Mahāparinibbāna</w:t>
-      </w:r>
-      <w:proofErr w:type="spellEnd"/>
-      <w:r>
-        <w:t xml:space="preserve"> </w:t>
-      </w:r>
-      <w:proofErr w:type="spellStart"/>
-      <w:r>
-        <w:t>Sutta</w:t>
-      </w:r>
-      <w:proofErr w:type="spellEnd"/>
-    </w:p>
-    <w:p>
-      <w:pPr>
-        <w:pStyle w:val="ListParagraph"/>
-        <w:numPr>
-          <w:ilvl w:val="0"/>
-          <w:numId w:val="3"/>
-        </w:numPr>
-        <w:spacing w:before="240"/>
-      </w:pPr>
-      <w:proofErr w:type="spellStart"/>
-      <w:r>
-        <w:t>Vinaya</w:t>
-      </w:r>
-      <w:proofErr w:type="spellEnd"/>
-      <w:r>
-        <w:t xml:space="preserve"> –</w:t>
-      </w:r>
-      <w:r>
-        <w:t xml:space="preserve"> </w:t>
-      </w:r>
-      <w:r>
-        <w:t>italic, case dependent on normal English rules.</w:t>
-      </w:r>
-    </w:p>
-    <w:p>
-      <w:pPr>
-        <w:pStyle w:val="ListParagraph"/>
-        <w:numPr>
-          <w:ilvl w:val="0"/>
-          <w:numId w:val="3"/>
-        </w:numPr>
-        <w:spacing w:before="240"/>
-      </w:pPr>
-      <w:proofErr w:type="spellStart"/>
-      <w:r>
-        <w:t>Pāṭimokkha</w:t>
-      </w:r>
-      <w:proofErr w:type="spellEnd"/>
-      <w:r>
-        <w:t xml:space="preserve"> – italic, case dependent on normal English rules.</w:t>
-      </w:r>
-    </w:p>
-    <w:p>
-      <w:pPr>
-        <w:pStyle w:val="ListParagraph"/>
-        <w:numPr>
-          <w:ilvl w:val="0"/>
-          <w:numId w:val="3"/>
-        </w:numPr>
-        <w:spacing w:before="240"/>
-      </w:pPr>
-      <w:proofErr w:type="spellStart"/>
-      <w:r>
-        <w:t>Nikāya</w:t>
-      </w:r>
-      <w:proofErr w:type="spellEnd"/>
-      <w:r>
-        <w:t xml:space="preserve"> (&amp; </w:t>
-      </w:r>
-      <w:proofErr w:type="spellStart"/>
-      <w:r>
-        <w:t>N</w:t>
-      </w:r>
-      <w:r>
-        <w:t>ikāyas</w:t>
-      </w:r>
-      <w:proofErr w:type="spellEnd"/>
-      <w:r>
-        <w:t>) – italic, case dependent on normal English rules.</w:t>
-      </w:r>
-    </w:p>
-    <w:p>
-      <w:pPr>
-        <w:pStyle w:val="ListParagraph"/>
-        <w:numPr>
-          <w:ilvl w:val="0"/>
-          <w:numId w:val="3"/>
-        </w:numPr>
-        <w:spacing w:before="240"/>
-      </w:pPr>
-      <w:proofErr w:type="spellStart"/>
       <w:r>
         <w:t>Uposatha</w:t>
       </w:r>
-      <w:proofErr w:type="spellEnd"/>
       <w:r>
         <w:t xml:space="preserve"> </w:t>
       </w:r>
@@ -702,14 +581,12 @@
         <w:spacing w:after="0" w:line="240" w:lineRule="auto"/>
         <w:ind w:left="1077" w:hanging="720"/>
       </w:pPr>
-      <w:proofErr w:type="gramStart"/>
       <w:r>
         <w:t>h</w:t>
       </w:r>
       <w:r>
         <w:t>onour</w:t>
       </w:r>
-      <w:proofErr w:type="gramEnd"/>
       <w:r>
         <w:t>, honouring, etc.</w:t>
       </w:r>
@@ -724,13 +601,8 @@
         <w:spacing w:after="0" w:line="240" w:lineRule="auto"/>
         <w:ind w:left="1077" w:hanging="720"/>
       </w:pPr>
-      <w:proofErr w:type="gramStart"/>
-      <w:r>
-        <w:t>practice</w:t>
-      </w:r>
-      <w:proofErr w:type="gramEnd"/>
-      <w:r>
-        <w:t xml:space="preserve">, </w:t>
+      <w:r>
+        <w:t xml:space="preserve">practice, </w:t>
       </w:r>
       <w:r>
         <w:t>p</w:t>
@@ -752,13 +624,8 @@
         <w:spacing w:after="0" w:line="240" w:lineRule="auto"/>
         <w:ind w:left="1077" w:hanging="720"/>
       </w:pPr>
-      <w:proofErr w:type="gramStart"/>
-      <w:r>
-        <w:t>realise</w:t>
-      </w:r>
-      <w:proofErr w:type="gramEnd"/>
-      <w:r>
-        <w:t>, realised, etc.</w:t>
+      <w:r>
+        <w:t>realise, realised, etc.</w:t>
       </w:r>
     </w:p>
     <w:p/>
@@ -799,7 +666,13 @@
         <w:t xml:space="preserve">Dependent Origination </w:t>
       </w:r>
       <w:r>
-        <w:t>(always uppercase)</w:t>
+        <w:t>(</w:t>
+      </w:r>
+      <w:r>
+        <w:t>case as shown</w:t>
+      </w:r>
+      <w:r>
+        <w:t>)</w:t>
       </w:r>
     </w:p>
     <w:p>
@@ -815,7 +688,13 @@
         <w:t>Dependent Liberation</w:t>
       </w:r>
       <w:r>
-        <w:t xml:space="preserve"> (always uppercase)</w:t>
+        <w:t xml:space="preserve"> (</w:t>
+      </w:r>
+      <w:r>
+        <w:t>case as shown</w:t>
+      </w:r>
+      <w:r>
+        <w:t>)</w:t>
       </w:r>
     </w:p>
     <w:p>
@@ -828,7 +707,136 @@
         <w:spacing w:before="240"/>
       </w:pPr>
       <w:r>
-        <w:t>Eightfold Path (always uppercase)</w:t>
+        <w:t xml:space="preserve">[Noble] </w:t>
+      </w:r>
+      <w:r>
+        <w:t>Eightfold Path (</w:t>
+      </w:r>
+      <w:r>
+        <w:t>case as shown</w:t>
+      </w:r>
+      <w:r>
+        <w:t>)</w:t>
+      </w:r>
+    </w:p>
+    <w:p>
+      <w:pPr>
+        <w:pStyle w:val="ListParagraph"/>
+        <w:numPr>
+          <w:ilvl w:val="1"/>
+          <w:numId w:val="3"/>
+        </w:numPr>
+      </w:pPr>
+      <w:r>
+        <w:t>Right View</w:t>
+      </w:r>
+      <w:r>
+        <w:t xml:space="preserve"> (case as shown)</w:t>
+      </w:r>
+    </w:p>
+    <w:p>
+      <w:pPr>
+        <w:pStyle w:val="ListParagraph"/>
+        <w:numPr>
+          <w:ilvl w:val="1"/>
+          <w:numId w:val="3"/>
+        </w:numPr>
+      </w:pPr>
+      <w:r>
+        <w:t xml:space="preserve">Right </w:t>
+      </w:r>
+      <w:r>
+        <w:t>Intention (case as shown)</w:t>
+      </w:r>
+    </w:p>
+    <w:p>
+      <w:pPr>
+        <w:pStyle w:val="ListParagraph"/>
+        <w:numPr>
+          <w:ilvl w:val="1"/>
+          <w:numId w:val="3"/>
+        </w:numPr>
+      </w:pPr>
+      <w:r>
+        <w:t>Right Speech</w:t>
+      </w:r>
+      <w:r>
+        <w:t xml:space="preserve"> (case as shown)</w:t>
+      </w:r>
+    </w:p>
+    <w:p>
+      <w:pPr>
+        <w:pStyle w:val="ListParagraph"/>
+        <w:numPr>
+          <w:ilvl w:val="1"/>
+          <w:numId w:val="3"/>
+        </w:numPr>
+      </w:pPr>
+      <w:r>
+        <w:t>Right Action</w:t>
+      </w:r>
+      <w:r>
+        <w:t xml:space="preserve"> (case as shown)</w:t>
+      </w:r>
+    </w:p>
+    <w:p>
+      <w:pPr>
+        <w:pStyle w:val="ListParagraph"/>
+        <w:numPr>
+          <w:ilvl w:val="1"/>
+          <w:numId w:val="3"/>
+        </w:numPr>
+      </w:pPr>
+      <w:r>
+        <w:t>Right Livelihood</w:t>
+      </w:r>
+      <w:r>
+        <w:t xml:space="preserve"> (case as shown)</w:t>
+      </w:r>
+    </w:p>
+    <w:p>
+      <w:pPr>
+        <w:pStyle w:val="ListParagraph"/>
+        <w:numPr>
+          <w:ilvl w:val="1"/>
+          <w:numId w:val="3"/>
+        </w:numPr>
+      </w:pPr>
+      <w:r>
+        <w:t>Right Effort</w:t>
+      </w:r>
+      <w:r>
+        <w:t xml:space="preserve"> (case as shown)</w:t>
+      </w:r>
+    </w:p>
+    <w:p>
+      <w:pPr>
+        <w:pStyle w:val="ListParagraph"/>
+        <w:numPr>
+          <w:ilvl w:val="1"/>
+          <w:numId w:val="3"/>
+        </w:numPr>
+      </w:pPr>
+      <w:r>
+        <w:t>Right Mindfulness</w:t>
+      </w:r>
+      <w:r>
+        <w:t xml:space="preserve"> (case as shown)</w:t>
+      </w:r>
+    </w:p>
+    <w:p>
+      <w:pPr>
+        <w:pStyle w:val="ListParagraph"/>
+        <w:numPr>
+          <w:ilvl w:val="1"/>
+          <w:numId w:val="3"/>
+        </w:numPr>
+      </w:pPr>
+      <w:r>
+        <w:t xml:space="preserve">Right </w:t>
+      </w:r>
+      <w:r>
+        <w:t>Stillness (case as shown)</w:t>
       </w:r>
     </w:p>
     <w:p>
@@ -844,7 +852,26 @@
         <w:t>Four Noble Truths</w:t>
       </w:r>
       <w:r>
-        <w:t xml:space="preserve"> (always uppercase)</w:t>
+        <w:t xml:space="preserve"> (</w:t>
+      </w:r>
+      <w:r>
+        <w:t>case as shown</w:t>
+      </w:r>
+      <w:r>
+        <w:t>)</w:t>
+      </w:r>
+    </w:p>
+    <w:p>
+      <w:pPr>
+        <w:pStyle w:val="ListParagraph"/>
+        <w:numPr>
+          <w:ilvl w:val="0"/>
+          <w:numId w:val="3"/>
+        </w:numPr>
+        <w:spacing w:before="240"/>
+      </w:pPr>
+      <w:r>
+        <w:t>Four Applications of Mindfulness</w:t>
       </w:r>
     </w:p>
     <w:p>
@@ -854,13 +881,10 @@
           <w:ilvl w:val="1"/>
           <w:numId w:val="3"/>
         </w:numPr>
-        <w:ind w:left="1434" w:hanging="357"/>
-      </w:pPr>
-      <w:r>
-        <w:t>Noble Eightfold Path</w:t>
-      </w:r>
-      <w:r>
-        <w:t xml:space="preserve"> (always uppercase)</w:t>
+        <w:spacing w:line="240" w:lineRule="auto"/>
+      </w:pPr>
+      <w:r>
+        <w:t>Body</w:t>
       </w:r>
     </w:p>
     <w:p>
@@ -870,13 +894,13 @@
           <w:ilvl w:val="1"/>
           <w:numId w:val="3"/>
         </w:numPr>
-        <w:ind w:left="1434" w:hanging="357"/>
-      </w:pPr>
-      <w:r>
-        <w:t>Right View</w:t>
-      </w:r>
-      <w:r>
-        <w:t xml:space="preserve"> (always uppercase)</w:t>
+        <w:spacing w:line="240" w:lineRule="auto"/>
+      </w:pPr>
+      <w:r>
+        <w:t>Feeling</w:t>
+      </w:r>
+      <w:r>
+        <w:t>s</w:t>
       </w:r>
     </w:p>
     <w:p>
@@ -886,16 +910,10 @@
           <w:ilvl w:val="1"/>
           <w:numId w:val="3"/>
         </w:numPr>
-        <w:ind w:left="1434" w:hanging="357"/>
-      </w:pPr>
-      <w:r>
-        <w:t xml:space="preserve">Right </w:t>
-      </w:r>
-      <w:r>
-        <w:t>Intention</w:t>
-      </w:r>
-      <w:r>
-        <w:t xml:space="preserve"> (always uppercase)</w:t>
+        <w:spacing w:line="240" w:lineRule="auto"/>
+      </w:pPr>
+      <w:r>
+        <w:t>Mind</w:t>
       </w:r>
     </w:p>
     <w:p>
@@ -905,110 +923,16 @@
           <w:ilvl w:val="1"/>
           <w:numId w:val="3"/>
         </w:numPr>
-        <w:ind w:left="1434" w:hanging="357"/>
-      </w:pPr>
-      <w:r>
-        <w:t>Right Speech</w:t>
-      </w:r>
-      <w:r>
-        <w:t xml:space="preserve"> (always uppercase)</w:t>
-      </w:r>
-    </w:p>
-    <w:p>
-      <w:pPr>
-        <w:pStyle w:val="ListParagraph"/>
-        <w:numPr>
-          <w:ilvl w:val="1"/>
-          <w:numId w:val="3"/>
-        </w:numPr>
-        <w:ind w:left="1434" w:hanging="357"/>
-      </w:pPr>
-      <w:r>
-        <w:t>Right Action</w:t>
-      </w:r>
-      <w:r>
-        <w:t xml:space="preserve"> (always uppercase)</w:t>
-      </w:r>
-    </w:p>
-    <w:p>
-      <w:pPr>
-        <w:pStyle w:val="ListParagraph"/>
-        <w:numPr>
-          <w:ilvl w:val="1"/>
-          <w:numId w:val="3"/>
-        </w:numPr>
-        <w:ind w:left="1434" w:hanging="357"/>
-      </w:pPr>
-      <w:r>
-        <w:t>Right Livelihood</w:t>
-      </w:r>
-      <w:r>
-        <w:t xml:space="preserve"> (always uppercase)</w:t>
-      </w:r>
-    </w:p>
-    <w:p>
-      <w:pPr>
-        <w:pStyle w:val="ListParagraph"/>
-        <w:numPr>
-          <w:ilvl w:val="1"/>
-          <w:numId w:val="3"/>
-        </w:numPr>
-        <w:ind w:left="1434" w:hanging="357"/>
-      </w:pPr>
-      <w:r>
-        <w:t>Right Effort</w:t>
-      </w:r>
-      <w:r>
-        <w:t xml:space="preserve"> (always uppercase)</w:t>
-      </w:r>
-    </w:p>
-    <w:p>
-      <w:pPr>
-        <w:pStyle w:val="ListParagraph"/>
-        <w:numPr>
-          <w:ilvl w:val="1"/>
-          <w:numId w:val="3"/>
-        </w:numPr>
-        <w:ind w:left="1434" w:hanging="357"/>
-      </w:pPr>
-      <w:r>
-        <w:t>Right Mindfulness</w:t>
-      </w:r>
-      <w:r>
-        <w:t xml:space="preserve"> (always uppercase)</w:t>
-      </w:r>
-    </w:p>
-    <w:p>
-      <w:pPr>
-        <w:pStyle w:val="ListParagraph"/>
-        <w:numPr>
-          <w:ilvl w:val="1"/>
-          <w:numId w:val="3"/>
-        </w:numPr>
-        <w:ind w:left="1434" w:hanging="357"/>
-      </w:pPr>
-      <w:r>
-        <w:t xml:space="preserve">Right </w:t>
-      </w:r>
-      <w:r>
-        <w:t>S</w:t>
-      </w:r>
-      <w:r>
-        <w:t>tillness</w:t>
-      </w:r>
-      <w:r>
-        <w:t xml:space="preserve"> (always uppercase)</w:t>
-      </w:r>
-    </w:p>
-    <w:p>
-      <w:pPr>
-        <w:pStyle w:val="ListParagraph"/>
-        <w:numPr>
-          <w:ilvl w:val="0"/>
-          <w:numId w:val="3"/>
-        </w:numPr>
-        <w:spacing w:before="240"/>
-      </w:pPr>
+        <w:spacing w:line="240" w:lineRule="auto"/>
+      </w:pPr>
+      <w:r>
+        <w:t>Dhamma</w:t>
+      </w:r>
+      <w:r>
+        <w:t>s</w:t>
+      </w:r>
+      <w:bookmarkStart w:id="0" w:name="_GoBack"/>
+      <w:bookmarkEnd w:id="0"/>
     </w:p>
     <w:p/>
     <w:sectPr>
@@ -1137,7 +1061,7 @@
         <w:rFonts w:ascii="Courier New" w:hAnsi="Courier New" w:cs="Courier New" w:hint="default"/>
       </w:rPr>
     </w:lvl>
-    <w:lvl w:ilvl="2" w:tplc="08090005" w:tentative="1">
+    <w:lvl w:ilvl="2" w:tplc="08090005">
       <w:start w:val="1"/>
       <w:numFmt w:val="bullet"/>
       <w:lvlText w:val=""/>
@@ -1149,7 +1073,7 @@
         <w:rFonts w:ascii="Wingdings" w:hAnsi="Wingdings" w:hint="default"/>
       </w:rPr>
     </w:lvl>
-    <w:lvl w:ilvl="3" w:tplc="08090001" w:tentative="1">
+    <w:lvl w:ilvl="3" w:tplc="08090001">
       <w:start w:val="1"/>
       <w:numFmt w:val="bullet"/>
       <w:lvlText w:val=""/>

</xml_diff>

<commit_message>
Update Style, Initial SS2
</commit_message>
<xml_diff>
--- a/Style Guides/SS-Style-Guide-Main-Text.docx
+++ b/Style Guides/SS-Style-Guide-Main-Text.docx
@@ -41,7 +41,6 @@
       </w:r>
       <w:proofErr w:type="spellEnd"/>
     </w:p>
-    <w:p/>
     <w:p>
       <w:pPr>
         <w:pStyle w:val="Heading3"/>
@@ -63,7 +62,18 @@
         <w:spacing w:before="240"/>
       </w:pPr>
       <w:r>
-        <w:t xml:space="preserve">Written as </w:t>
+        <w:t>The word ‘</w:t>
+      </w:r>
+      <w:proofErr w:type="spellStart"/>
+      <w:r>
+        <w:t>Pali</w:t>
+      </w:r>
+      <w:proofErr w:type="spellEnd"/>
+      <w:r>
+        <w:t>’ should be w</w:t>
+      </w:r>
+      <w:r>
+        <w:t xml:space="preserve">ritten as </w:t>
       </w:r>
       <w:proofErr w:type="spellStart"/>
       <w:r>
@@ -78,7 +88,18 @@
         <w:t xml:space="preserve"> – uppercase first letter, no diacritic marks</w:t>
       </w:r>
       <w:r>
-        <w:t>, not-italic</w:t>
+        <w:t xml:space="preserve">, </w:t>
+      </w:r>
+      <w:proofErr w:type="gramStart"/>
+      <w:r>
+        <w:t>not</w:t>
+      </w:r>
+      <w:proofErr w:type="gramEnd"/>
+      <w:r>
+        <w:t>-italic</w:t>
+      </w:r>
+      <w:r>
+        <w:t>.</w:t>
       </w:r>
     </w:p>
     <w:p>
@@ -282,6 +303,11 @@
       <w:pPr>
         <w:pStyle w:val="Heading3"/>
       </w:pPr>
+    </w:p>
+    <w:p>
+      <w:pPr>
+        <w:pStyle w:val="Heading3"/>
+      </w:pPr>
       <w:proofErr w:type="spellStart"/>
       <w:r>
         <w:t>Pali</w:t>
@@ -300,298 +326,334 @@
         <w:t>:</w:t>
       </w:r>
     </w:p>
-    <w:p>
-      <w:pPr>
-        <w:pStyle w:val="ListParagraph"/>
-        <w:numPr>
-          <w:ilvl w:val="0"/>
-          <w:numId w:val="3"/>
-        </w:numPr>
-        <w:spacing w:before="240"/>
-      </w:pPr>
-      <w:r>
-        <w:t xml:space="preserve">Buddha </w:t>
-      </w:r>
-      <w:r>
-        <w:t>–</w:t>
-      </w:r>
-      <w:r>
-        <w:t xml:space="preserve"> not-italic ; first-letter-uppercase;</w:t>
-      </w:r>
-      <w:r>
-        <w:t xml:space="preserve"> </w:t>
-      </w:r>
-    </w:p>
-    <w:p>
-      <w:pPr>
-        <w:pStyle w:val="ListParagraph"/>
-        <w:numPr>
-          <w:ilvl w:val="0"/>
-          <w:numId w:val="3"/>
-        </w:numPr>
-        <w:spacing w:before="240"/>
-      </w:pPr>
-      <w:r>
-        <w:t xml:space="preserve">Dhamma </w:t>
-      </w:r>
-      <w:r>
-        <w:t>–</w:t>
-      </w:r>
-      <w:r>
-        <w:t xml:space="preserve"> </w:t>
-      </w:r>
-      <w:r>
-        <w:t>italic</w:t>
-      </w:r>
-      <w:r>
-        <w:t xml:space="preserve">; </w:t>
-      </w:r>
-      <w:r>
-        <w:t xml:space="preserve">first-letter-uppercase </w:t>
-      </w:r>
-      <w:r>
-        <w:t xml:space="preserve">when used in places such as the phrase </w:t>
-      </w:r>
-      <w:r>
-        <w:t>–</w:t>
-      </w:r>
-      <w:r>
-        <w:t xml:space="preserve"> </w:t>
-      </w:r>
-      <w:r>
-        <w:t xml:space="preserve">Buddha, Dhamma, </w:t>
-      </w:r>
-      <w:proofErr w:type="spellStart"/>
-      <w:r>
-        <w:t>Saṅgha</w:t>
-      </w:r>
-      <w:proofErr w:type="spellEnd"/>
-      <w:r>
-        <w:t xml:space="preserve"> </w:t>
-      </w:r>
-      <w:r>
-        <w:t>–</w:t>
-      </w:r>
-      <w:r>
-        <w:t xml:space="preserve"> </w:t>
-      </w:r>
-      <w:r>
-        <w:t xml:space="preserve">otherwise case dependent on </w:t>
-      </w:r>
-      <w:r>
-        <w:t>normal English rules.</w:t>
-      </w:r>
-    </w:p>
-    <w:p>
-      <w:pPr>
-        <w:pStyle w:val="ListParagraph"/>
-        <w:numPr>
-          <w:ilvl w:val="0"/>
-          <w:numId w:val="3"/>
-        </w:numPr>
-        <w:spacing w:before="240"/>
-      </w:pPr>
-      <w:proofErr w:type="spellStart"/>
-      <w:r>
-        <w:t>Saṅgha</w:t>
-      </w:r>
-      <w:proofErr w:type="spellEnd"/>
-      <w:r>
-        <w:t xml:space="preserve"> – </w:t>
-      </w:r>
-      <w:r>
-        <w:t>(</w:t>
-      </w:r>
-      <w:r>
-        <w:t>same as for Dhamma</w:t>
-      </w:r>
-      <w:r>
-        <w:t>)</w:t>
-      </w:r>
-    </w:p>
-    <w:p>
-      <w:pPr>
-        <w:pStyle w:val="ListParagraph"/>
-        <w:numPr>
-          <w:ilvl w:val="0"/>
-          <w:numId w:val="3"/>
-        </w:numPr>
-        <w:spacing w:before="240"/>
-      </w:pPr>
-      <w:proofErr w:type="spellStart"/>
-      <w:r>
-        <w:t>Tathāgata</w:t>
-      </w:r>
-      <w:proofErr w:type="spellEnd"/>
-      <w:r>
-        <w:t xml:space="preserve"> – </w:t>
-      </w:r>
-      <w:r>
-        <w:t>first-letter-uppercase;</w:t>
-      </w:r>
-      <w:r>
-        <w:t xml:space="preserve"> not-italic</w:t>
-      </w:r>
-    </w:p>
-    <w:p>
-      <w:pPr>
-        <w:pStyle w:val="ListParagraph"/>
-        <w:numPr>
-          <w:ilvl w:val="0"/>
-          <w:numId w:val="3"/>
-        </w:numPr>
-        <w:spacing w:before="240"/>
-      </w:pPr>
-      <w:proofErr w:type="spellStart"/>
-      <w:r>
-        <w:t>Sutta</w:t>
-      </w:r>
-      <w:proofErr w:type="spellEnd"/>
-      <w:r>
-        <w:t xml:space="preserve"> (&amp; </w:t>
-      </w:r>
-      <w:proofErr w:type="spellStart"/>
-      <w:r>
-        <w:t>Suttas</w:t>
-      </w:r>
-      <w:proofErr w:type="spellEnd"/>
-      <w:r>
-        <w:t>)</w:t>
-      </w:r>
-      <w:r>
-        <w:t xml:space="preserve"> – </w:t>
-      </w:r>
-      <w:r>
-        <w:t xml:space="preserve">usually </w:t>
-      </w:r>
-      <w:r>
-        <w:t>italic, case dependent on normal English rules</w:t>
-      </w:r>
-      <w:r>
-        <w:t xml:space="preserve">; not-italic when used as part of a </w:t>
-      </w:r>
-      <w:proofErr w:type="spellStart"/>
-      <w:r>
-        <w:t>sutta</w:t>
-      </w:r>
-      <w:proofErr w:type="spellEnd"/>
-      <w:r>
-        <w:t xml:space="preserve"> name </w:t>
-      </w:r>
-      <w:proofErr w:type="spellStart"/>
-      <w:r>
-        <w:t>e.g</w:t>
-      </w:r>
-      <w:proofErr w:type="spellEnd"/>
-      <w:r>
-        <w:t xml:space="preserve"> </w:t>
-      </w:r>
-      <w:proofErr w:type="spellStart"/>
-      <w:r>
-        <w:t>Mahāparinibbāna</w:t>
-      </w:r>
-      <w:proofErr w:type="spellEnd"/>
-      <w:r>
-        <w:t xml:space="preserve"> </w:t>
-      </w:r>
-      <w:proofErr w:type="spellStart"/>
-      <w:r>
-        <w:t>Sutta</w:t>
-      </w:r>
-      <w:proofErr w:type="spellEnd"/>
-    </w:p>
-    <w:p>
-      <w:pPr>
-        <w:pStyle w:val="ListParagraph"/>
-        <w:numPr>
-          <w:ilvl w:val="0"/>
-          <w:numId w:val="3"/>
-        </w:numPr>
-        <w:spacing w:before="240"/>
-      </w:pPr>
-      <w:proofErr w:type="spellStart"/>
-      <w:r>
-        <w:t>Vinaya</w:t>
-      </w:r>
-      <w:proofErr w:type="spellEnd"/>
-      <w:r>
-        <w:t xml:space="preserve"> –</w:t>
-      </w:r>
-      <w:r>
-        <w:t xml:space="preserve"> </w:t>
-      </w:r>
-      <w:r>
-        <w:t>italic, case dependent on normal English rules.</w:t>
-      </w:r>
-    </w:p>
-    <w:p>
-      <w:pPr>
-        <w:pStyle w:val="ListParagraph"/>
-        <w:numPr>
-          <w:ilvl w:val="0"/>
-          <w:numId w:val="3"/>
-        </w:numPr>
-        <w:spacing w:before="240"/>
-      </w:pPr>
-      <w:proofErr w:type="spellStart"/>
-      <w:r>
-        <w:t>Pāṭimokkha</w:t>
-      </w:r>
-      <w:proofErr w:type="spellEnd"/>
-      <w:r>
-        <w:t xml:space="preserve"> – italic, case dependent on normal English rules.</w:t>
-      </w:r>
-    </w:p>
-    <w:p>
-      <w:pPr>
-        <w:pStyle w:val="ListParagraph"/>
-        <w:numPr>
-          <w:ilvl w:val="0"/>
-          <w:numId w:val="3"/>
-        </w:numPr>
-        <w:spacing w:before="240"/>
-      </w:pPr>
-      <w:proofErr w:type="spellStart"/>
-      <w:r>
-        <w:t>Nikāya</w:t>
-      </w:r>
-      <w:proofErr w:type="spellEnd"/>
-      <w:r>
-        <w:t xml:space="preserve"> (&amp; </w:t>
-      </w:r>
-      <w:proofErr w:type="spellStart"/>
-      <w:r>
-        <w:t>N</w:t>
-      </w:r>
-      <w:r>
-        <w:t>ikāyas</w:t>
-      </w:r>
-      <w:proofErr w:type="spellEnd"/>
-      <w:r>
-        <w:t>) – italic, case dependent on normal English rules.</w:t>
-      </w:r>
-    </w:p>
-    <w:p>
-      <w:pPr>
-        <w:pStyle w:val="ListParagraph"/>
-        <w:numPr>
-          <w:ilvl w:val="0"/>
-          <w:numId w:val="3"/>
-        </w:numPr>
-        <w:spacing w:before="240"/>
-      </w:pPr>
-      <w:proofErr w:type="spellStart"/>
-      <w:r>
-        <w:t>Uposatha</w:t>
-      </w:r>
-      <w:proofErr w:type="spellEnd"/>
-      <w:r>
-        <w:t xml:space="preserve"> </w:t>
-      </w:r>
-      <w:r>
-        <w:t>– italic, case dependent on normal English rules.</w:t>
-      </w:r>
-    </w:p>
+    <w:p/>
+    <w:p>
+      <w:r>
+        <w:rPr>
+          <w:rStyle w:val="Heading4Char"/>
+        </w:rPr>
+        <w:t>General Rule:</w:t>
+      </w:r>
+      <w:r>
+        <w:t xml:space="preserve"> italic, case dependent on normal English rules.</w:t>
+      </w:r>
+    </w:p>
+    <w:tbl>
+      <w:tblPr>
+        <w:tblStyle w:val="TableGrid"/>
+        <w:tblW w:w="0" w:type="auto"/>
+        <w:tblLook w:val="04A0" w:firstRow="1" w:lastRow="0" w:firstColumn="1" w:lastColumn="0" w:noHBand="0" w:noVBand="1"/>
+      </w:tblPr>
+      <w:tblGrid>
+        <w:gridCol w:w="9242"/>
+      </w:tblGrid>
+      <w:tr>
+        <w:tc>
+          <w:tcPr>
+            <w:tcW w:w="9242" w:type="dxa"/>
+          </w:tcPr>
+          <w:p>
+            <w:proofErr w:type="spellStart"/>
+            <w:r>
+              <w:t>Kamma</w:t>
+            </w:r>
+            <w:proofErr w:type="spellEnd"/>
+          </w:p>
+        </w:tc>
+      </w:tr>
+      <w:tr>
+        <w:tc>
+          <w:tcPr>
+            <w:tcW w:w="9242" w:type="dxa"/>
+          </w:tcPr>
+          <w:p>
+            <w:proofErr w:type="spellStart"/>
+            <w:r>
+              <w:t>Nibbāna</w:t>
+            </w:r>
+            <w:proofErr w:type="spellEnd"/>
+          </w:p>
+        </w:tc>
+      </w:tr>
+      <w:tr>
+        <w:tc>
+          <w:tcPr>
+            <w:tcW w:w="9242" w:type="dxa"/>
+          </w:tcPr>
+          <w:p>
+            <w:proofErr w:type="spellStart"/>
+            <w:r>
+              <w:t>Nikāya</w:t>
+            </w:r>
+            <w:proofErr w:type="spellEnd"/>
+            <w:r>
+              <w:t xml:space="preserve"> (&amp; </w:t>
+            </w:r>
+            <w:proofErr w:type="spellStart"/>
+            <w:r>
+              <w:t>Nikāyas</w:t>
+            </w:r>
+            <w:proofErr w:type="spellEnd"/>
+            <w:r>
+              <w:t xml:space="preserve">) </w:t>
+            </w:r>
+          </w:p>
+        </w:tc>
+      </w:tr>
+      <w:tr>
+        <w:tc>
+          <w:tcPr>
+            <w:tcW w:w="9242" w:type="dxa"/>
+          </w:tcPr>
+          <w:p>
+            <w:proofErr w:type="spellStart"/>
+            <w:r>
+              <w:t>Pāṭimokkha</w:t>
+            </w:r>
+            <w:proofErr w:type="spellEnd"/>
+            <w:r>
+              <w:t xml:space="preserve"> </w:t>
+            </w:r>
+          </w:p>
+        </w:tc>
+      </w:tr>
+      <w:tr>
+        <w:tc>
+          <w:tcPr>
+            <w:tcW w:w="9242" w:type="dxa"/>
+          </w:tcPr>
+          <w:p>
+            <w:proofErr w:type="spellStart"/>
+            <w:r>
+              <w:t>Uposatha</w:t>
+            </w:r>
+            <w:proofErr w:type="spellEnd"/>
+            <w:r>
+              <w:t xml:space="preserve"> </w:t>
+            </w:r>
+          </w:p>
+        </w:tc>
+      </w:tr>
+      <w:tr>
+        <w:tc>
+          <w:tcPr>
+            <w:tcW w:w="9242" w:type="dxa"/>
+          </w:tcPr>
+          <w:p>
+            <w:proofErr w:type="spellStart"/>
+            <w:r>
+              <w:t>Vinaya</w:t>
+            </w:r>
+            <w:proofErr w:type="spellEnd"/>
+            <w:r>
+              <w:t xml:space="preserve"> </w:t>
+            </w:r>
+          </w:p>
+        </w:tc>
+      </w:tr>
+    </w:tbl>
+    <w:p>
+      <w:pPr>
+        <w:pStyle w:val="Heading4"/>
+      </w:pPr>
+    </w:p>
+    <w:p>
+      <w:pPr>
+        <w:pStyle w:val="Heading4"/>
+      </w:pPr>
+      <w:r>
+        <w:t>Rule Exceptions:</w:t>
+      </w:r>
+    </w:p>
+    <w:tbl>
+      <w:tblPr>
+        <w:tblStyle w:val="TableGrid"/>
+        <w:tblW w:w="0" w:type="auto"/>
+        <w:tblLook w:val="04A0" w:firstRow="1" w:lastRow="0" w:firstColumn="1" w:lastColumn="0" w:noHBand="0" w:noVBand="1"/>
+      </w:tblPr>
+      <w:tblGrid>
+        <w:gridCol w:w="1951"/>
+        <w:gridCol w:w="7291"/>
+      </w:tblGrid>
+      <w:tr>
+        <w:tc>
+          <w:tcPr>
+            <w:tcW w:w="1951" w:type="dxa"/>
+          </w:tcPr>
+          <w:p>
+            <w:r>
+              <w:t xml:space="preserve">Buddha </w:t>
+            </w:r>
+          </w:p>
+        </w:tc>
+        <w:tc>
+          <w:tcPr>
+            <w:tcW w:w="7291" w:type="dxa"/>
+          </w:tcPr>
+          <w:p>
+            <w:r>
+              <w:t>not-italic ; first-letter-uppercase;</w:t>
+            </w:r>
+          </w:p>
+        </w:tc>
+      </w:tr>
+      <w:tr>
+        <w:tc>
+          <w:tcPr>
+            <w:tcW w:w="1951" w:type="dxa"/>
+          </w:tcPr>
+          <w:p>
+            <w:r>
+              <w:t>Dhamma</w:t>
+            </w:r>
+          </w:p>
+        </w:tc>
+        <w:tc>
+          <w:tcPr>
+            <w:tcW w:w="7291" w:type="dxa"/>
+          </w:tcPr>
+          <w:p>
+            <w:r>
+              <w:t xml:space="preserve">italic; first-letter-uppercase when used in places such as the phrase – Buddha, Dhamma, </w:t>
+            </w:r>
+            <w:proofErr w:type="spellStart"/>
+            <w:r>
+              <w:t>Saṅgha</w:t>
+            </w:r>
+            <w:proofErr w:type="spellEnd"/>
+            <w:r>
+              <w:t xml:space="preserve"> – otherwise case dependent on normal English rules.</w:t>
+            </w:r>
+          </w:p>
+        </w:tc>
+      </w:tr>
+      <w:tr>
+        <w:tc>
+          <w:tcPr>
+            <w:tcW w:w="1951" w:type="dxa"/>
+          </w:tcPr>
+          <w:p>
+            <w:proofErr w:type="spellStart"/>
+            <w:r>
+              <w:t>Saṅ</w:t>
+            </w:r>
+            <w:r>
+              <w:t>gha</w:t>
+            </w:r>
+            <w:proofErr w:type="spellEnd"/>
+          </w:p>
+        </w:tc>
+        <w:tc>
+          <w:tcPr>
+            <w:tcW w:w="7291" w:type="dxa"/>
+          </w:tcPr>
+          <w:p>
+            <w:r>
+              <w:t xml:space="preserve">italic; first-letter-uppercase when used in places such as the phrase – Buddha, Dhamma, </w:t>
+            </w:r>
+            <w:proofErr w:type="spellStart"/>
+            <w:r>
+              <w:t>Saṅgha</w:t>
+            </w:r>
+            <w:proofErr w:type="spellEnd"/>
+            <w:r>
+              <w:t xml:space="preserve"> – otherwise case dependent on normal English rules.</w:t>
+            </w:r>
+          </w:p>
+        </w:tc>
+      </w:tr>
+      <w:tr>
+        <w:tc>
+          <w:tcPr>
+            <w:tcW w:w="1951" w:type="dxa"/>
+          </w:tcPr>
+          <w:p>
+            <w:proofErr w:type="spellStart"/>
+            <w:r>
+              <w:t>Sutta</w:t>
+            </w:r>
+            <w:proofErr w:type="spellEnd"/>
+            <w:r>
+              <w:t xml:space="preserve"> (&amp; </w:t>
+            </w:r>
+            <w:proofErr w:type="spellStart"/>
+            <w:r>
+              <w:t>Suttas</w:t>
+            </w:r>
+            <w:proofErr w:type="spellEnd"/>
+            <w:r>
+              <w:t>)</w:t>
+            </w:r>
+          </w:p>
+        </w:tc>
+        <w:tc>
+          <w:tcPr>
+            <w:tcW w:w="7291" w:type="dxa"/>
+          </w:tcPr>
+          <w:p>
+            <w:r>
+              <w:t xml:space="preserve">usually italic, case dependent on normal English rules; not-italic when used as part of a </w:t>
+            </w:r>
+            <w:proofErr w:type="spellStart"/>
+            <w:r>
+              <w:t>sutta</w:t>
+            </w:r>
+            <w:proofErr w:type="spellEnd"/>
+            <w:r>
+              <w:t xml:space="preserve"> name </w:t>
+            </w:r>
+            <w:proofErr w:type="spellStart"/>
+            <w:r>
+              <w:t>e.g</w:t>
+            </w:r>
+            <w:proofErr w:type="spellEnd"/>
+            <w:r>
+              <w:t xml:space="preserve"> </w:t>
+            </w:r>
+            <w:proofErr w:type="spellStart"/>
+            <w:r>
+              <w:t>Mahāparinibbāna</w:t>
+            </w:r>
+            <w:proofErr w:type="spellEnd"/>
+            <w:r>
+              <w:t xml:space="preserve"> </w:t>
+            </w:r>
+            <w:proofErr w:type="spellStart"/>
+            <w:r>
+              <w:t>Sutta</w:t>
+            </w:r>
+            <w:proofErr w:type="spellEnd"/>
+          </w:p>
+        </w:tc>
+      </w:tr>
+      <w:tr>
+        <w:tc>
+          <w:tcPr>
+            <w:tcW w:w="1951" w:type="dxa"/>
+          </w:tcPr>
+          <w:p>
+            <w:proofErr w:type="spellStart"/>
+            <w:r>
+              <w:t>Tathāgata</w:t>
+            </w:r>
+            <w:proofErr w:type="spellEnd"/>
+            <w:r>
+              <w:t xml:space="preserve"> </w:t>
+            </w:r>
+          </w:p>
+        </w:tc>
+        <w:tc>
+          <w:tcPr>
+            <w:tcW w:w="7291" w:type="dxa"/>
+          </w:tcPr>
+          <w:p>
+            <w:r>
+              <w:t>first-letter-uppercase; not-italic</w:t>
+            </w:r>
+          </w:p>
+        </w:tc>
+      </w:tr>
+    </w:tbl>
     <w:p/>
     <w:p>
       <w:pPr>
@@ -642,124 +704,92 @@
       </w:r>
     </w:p>
     <w:p/>
-    <w:p>
-      <w:pPr>
-        <w:pStyle w:val="ListParagraph"/>
-        <w:numPr>
-          <w:ilvl w:val="0"/>
-          <w:numId w:val="1"/>
-        </w:numPr>
-        <w:spacing w:after="0" w:line="240" w:lineRule="auto"/>
-        <w:ind w:left="1077" w:hanging="720"/>
-      </w:pPr>
-      <w:r>
-        <w:t>d</w:t>
-      </w:r>
-      <w:r>
-        <w:t>iarrhoea</w:t>
-      </w:r>
-    </w:p>
-    <w:p>
-      <w:pPr>
-        <w:pStyle w:val="ListParagraph"/>
-        <w:numPr>
-          <w:ilvl w:val="0"/>
-          <w:numId w:val="1"/>
-        </w:numPr>
-        <w:spacing w:after="0" w:line="240" w:lineRule="auto"/>
-        <w:ind w:left="1077" w:hanging="720"/>
-      </w:pPr>
-      <w:r>
-        <w:t>aeon</w:t>
-      </w:r>
-    </w:p>
-    <w:p>
-      <w:pPr>
-        <w:pStyle w:val="ListParagraph"/>
-        <w:numPr>
-          <w:ilvl w:val="0"/>
-          <w:numId w:val="1"/>
-        </w:numPr>
-        <w:spacing w:after="0" w:line="240" w:lineRule="auto"/>
-        <w:ind w:left="1077" w:hanging="720"/>
-      </w:pPr>
-      <w:r>
-        <w:t xml:space="preserve">emphasise, </w:t>
-      </w:r>
-      <w:r>
-        <w:t>emphasised</w:t>
-      </w:r>
-    </w:p>
-    <w:p>
-      <w:pPr>
-        <w:pStyle w:val="ListParagraph"/>
-        <w:numPr>
-          <w:ilvl w:val="0"/>
-          <w:numId w:val="1"/>
-        </w:numPr>
-        <w:spacing w:after="0" w:line="240" w:lineRule="auto"/>
-        <w:ind w:left="1077" w:hanging="720"/>
-      </w:pPr>
-      <w:proofErr w:type="gramStart"/>
-      <w:r>
-        <w:t>h</w:t>
-      </w:r>
-      <w:r>
-        <w:t>onour</w:t>
-      </w:r>
-      <w:proofErr w:type="gramEnd"/>
-      <w:r>
-        <w:t>, honouring, etc.</w:t>
-      </w:r>
-    </w:p>
-    <w:p>
-      <w:pPr>
-        <w:pStyle w:val="ListParagraph"/>
-        <w:numPr>
-          <w:ilvl w:val="0"/>
-          <w:numId w:val="1"/>
-        </w:numPr>
-        <w:spacing w:after="0" w:line="240" w:lineRule="auto"/>
-        <w:ind w:left="1077" w:hanging="720"/>
-      </w:pPr>
-      <w:proofErr w:type="gramStart"/>
-      <w:r>
-        <w:t>practice</w:t>
-      </w:r>
-      <w:proofErr w:type="gramEnd"/>
-      <w:r>
-        <w:t xml:space="preserve">, </w:t>
-      </w:r>
-      <w:r>
-        <w:t>p</w:t>
-      </w:r>
-      <w:r>
-        <w:t>racticing</w:t>
-      </w:r>
-      <w:r>
-        <w:t>, etc.</w:t>
-      </w:r>
-    </w:p>
-    <w:p>
-      <w:pPr>
-        <w:pStyle w:val="ListParagraph"/>
-        <w:numPr>
-          <w:ilvl w:val="0"/>
-          <w:numId w:val="1"/>
-        </w:numPr>
-        <w:spacing w:after="0" w:line="240" w:lineRule="auto"/>
-        <w:ind w:left="1077" w:hanging="720"/>
-      </w:pPr>
-      <w:proofErr w:type="gramStart"/>
-      <w:r>
-        <w:t>realise</w:t>
-      </w:r>
-      <w:proofErr w:type="gramEnd"/>
-      <w:r>
-        <w:t>, realised, etc.</w:t>
-      </w:r>
-    </w:p>
-    <w:p/>
+    <w:tbl>
+      <w:tblPr>
+        <w:tblStyle w:val="TableGrid"/>
+        <w:tblW w:w="0" w:type="auto"/>
+        <w:tblLook w:val="04A0" w:firstRow="1" w:lastRow="0" w:firstColumn="1" w:lastColumn="0" w:noHBand="0" w:noVBand="1"/>
+      </w:tblPr>
+      <w:tblGrid>
+        <w:gridCol w:w="9242"/>
+      </w:tblGrid>
+      <w:tr>
+        <w:tc>
+          <w:tcPr>
+            <w:tcW w:w="9242" w:type="dxa"/>
+          </w:tcPr>
+          <w:p>
+            <w:r>
+              <w:t>aeon</w:t>
+            </w:r>
+          </w:p>
+        </w:tc>
+      </w:tr>
+      <w:tr>
+        <w:tc>
+          <w:tcPr>
+            <w:tcW w:w="9242" w:type="dxa"/>
+          </w:tcPr>
+          <w:p>
+            <w:r>
+              <w:t>diarrhoea</w:t>
+            </w:r>
+          </w:p>
+        </w:tc>
+      </w:tr>
+      <w:tr>
+        <w:tc>
+          <w:tcPr>
+            <w:tcW w:w="9242" w:type="dxa"/>
+          </w:tcPr>
+          <w:p>
+            <w:r>
+              <w:t>emphasise, emphasised</w:t>
+            </w:r>
+          </w:p>
+        </w:tc>
+      </w:tr>
+      <w:tr>
+        <w:tc>
+          <w:tcPr>
+            <w:tcW w:w="9242" w:type="dxa"/>
+          </w:tcPr>
+          <w:p>
+            <w:r>
+              <w:t>honour, honouring, etc.</w:t>
+            </w:r>
+          </w:p>
+        </w:tc>
+      </w:tr>
+      <w:tr>
+        <w:tc>
+          <w:tcPr>
+            <w:tcW w:w="9242" w:type="dxa"/>
+          </w:tcPr>
+          <w:p>
+            <w:r>
+              <w:t>practice, practicing, etc.</w:t>
+            </w:r>
+          </w:p>
+        </w:tc>
+      </w:tr>
+      <w:tr>
+        <w:tc>
+          <w:tcPr>
+            <w:tcW w:w="9242" w:type="dxa"/>
+          </w:tcPr>
+          <w:p>
+            <w:r>
+              <w:t>realise, realised, etc.</w:t>
+            </w:r>
+          </w:p>
+        </w:tc>
+      </w:tr>
+    </w:tbl>
+    <w:p>
+      <w:bookmarkStart w:id="0" w:name="_GoBack"/>
+      <w:bookmarkEnd w:id="0"/>
+    </w:p>
     <w:p>
       <w:pPr>
         <w:rPr>
@@ -1123,8 +1153,6 @@
       <w:r>
         <w:t>s</w:t>
       </w:r>
-      <w:bookmarkStart w:id="0" w:name="_GoBack"/>
-      <w:bookmarkEnd w:id="0"/>
       <w:proofErr w:type="spellEnd"/>
     </w:p>
     <w:p/>
@@ -1810,6 +1838,30 @@
       <w:color w:val="000000" w:themeColor="text1"/>
     </w:rPr>
   </w:style>
+  <w:style w:type="paragraph" w:styleId="Heading4">
+    <w:name w:val="heading 4"/>
+    <w:basedOn w:val="Normal"/>
+    <w:next w:val="Normal"/>
+    <w:link w:val="Heading4Char"/>
+    <w:uiPriority w:val="9"/>
+    <w:unhideWhenUsed/>
+    <w:qFormat/>
+    <w:rsid w:val="00E719CB"/>
+    <w:pPr>
+      <w:keepNext/>
+      <w:keepLines/>
+      <w:spacing w:before="200" w:after="0"/>
+      <w:outlineLvl w:val="3"/>
+    </w:pPr>
+    <w:rPr>
+      <w:rFonts w:asciiTheme="majorHAnsi" w:eastAsiaTheme="majorEastAsia" w:hAnsiTheme="majorHAnsi" w:cstheme="majorBidi"/>
+      <w:b/>
+      <w:bCs/>
+      <w:i/>
+      <w:iCs/>
+      <w:color w:val="4F81BD" w:themeColor="accent1"/>
+    </w:rPr>
+  </w:style>
   <w:style w:type="character" w:default="1" w:styleId="DefaultParagraphFont">
     <w:name w:val="Default Paragraph Font"/>
     <w:uiPriority w:val="1"/>
@@ -1889,6 +1941,70 @@
       <w:b/>
       <w:bCs/>
       <w:color w:val="000000" w:themeColor="text1"/>
+    </w:rPr>
+  </w:style>
+  <w:style w:type="character" w:customStyle="1" w:styleId="Heading4Char">
+    <w:name w:val="Heading 4 Char"/>
+    <w:basedOn w:val="DefaultParagraphFont"/>
+    <w:link w:val="Heading4"/>
+    <w:uiPriority w:val="9"/>
+    <w:rsid w:val="00E719CB"/>
+    <w:rPr>
+      <w:rFonts w:asciiTheme="majorHAnsi" w:eastAsiaTheme="majorEastAsia" w:hAnsiTheme="majorHAnsi" w:cstheme="majorBidi"/>
+      <w:b/>
+      <w:bCs/>
+      <w:i/>
+      <w:iCs/>
+      <w:color w:val="4F81BD" w:themeColor="accent1"/>
+    </w:rPr>
+  </w:style>
+  <w:style w:type="table" w:styleId="TableGrid">
+    <w:name w:val="Table Grid"/>
+    <w:basedOn w:val="TableNormal"/>
+    <w:uiPriority w:val="59"/>
+    <w:rsid w:val="00EC3B59"/>
+    <w:pPr>
+      <w:spacing w:after="0" w:line="240" w:lineRule="auto"/>
+    </w:pPr>
+    <w:tblPr>
+      <w:tblBorders>
+        <w:top w:val="single" w:sz="4" w:space="0" w:color="auto"/>
+        <w:left w:val="single" w:sz="4" w:space="0" w:color="auto"/>
+        <w:bottom w:val="single" w:sz="4" w:space="0" w:color="auto"/>
+        <w:right w:val="single" w:sz="4" w:space="0" w:color="auto"/>
+        <w:insideH w:val="single" w:sz="4" w:space="0" w:color="auto"/>
+        <w:insideV w:val="single" w:sz="4" w:space="0" w:color="auto"/>
+      </w:tblBorders>
+    </w:tblPr>
+  </w:style>
+  <w:style w:type="paragraph" w:styleId="BalloonText">
+    <w:name w:val="Balloon Text"/>
+    <w:basedOn w:val="Normal"/>
+    <w:link w:val="BalloonTextChar"/>
+    <w:uiPriority w:val="99"/>
+    <w:semiHidden/>
+    <w:unhideWhenUsed/>
+    <w:rsid w:val="00EC3B59"/>
+    <w:pPr>
+      <w:spacing w:after="0" w:line="240" w:lineRule="auto"/>
+    </w:pPr>
+    <w:rPr>
+      <w:rFonts w:ascii="Tahoma" w:hAnsi="Tahoma" w:cs="Tahoma"/>
+      <w:sz w:val="16"/>
+      <w:szCs w:val="16"/>
+    </w:rPr>
+  </w:style>
+  <w:style w:type="character" w:customStyle="1" w:styleId="BalloonTextChar">
+    <w:name w:val="Balloon Text Char"/>
+    <w:basedOn w:val="DefaultParagraphFont"/>
+    <w:link w:val="BalloonText"/>
+    <w:uiPriority w:val="99"/>
+    <w:semiHidden/>
+    <w:rsid w:val="00EC3B59"/>
+    <w:rPr>
+      <w:rFonts w:ascii="Tahoma" w:hAnsi="Tahoma" w:cs="Tahoma"/>
+      <w:sz w:val="16"/>
+      <w:szCs w:val="16"/>
     </w:rPr>
   </w:style>
 </w:styles>
@@ -2124,6 +2240,30 @@
       <w:color w:val="000000" w:themeColor="text1"/>
     </w:rPr>
   </w:style>
+  <w:style w:type="paragraph" w:styleId="Heading4">
+    <w:name w:val="heading 4"/>
+    <w:basedOn w:val="Normal"/>
+    <w:next w:val="Normal"/>
+    <w:link w:val="Heading4Char"/>
+    <w:uiPriority w:val="9"/>
+    <w:unhideWhenUsed/>
+    <w:qFormat/>
+    <w:rsid w:val="00E719CB"/>
+    <w:pPr>
+      <w:keepNext/>
+      <w:keepLines/>
+      <w:spacing w:before="200" w:after="0"/>
+      <w:outlineLvl w:val="3"/>
+    </w:pPr>
+    <w:rPr>
+      <w:rFonts w:asciiTheme="majorHAnsi" w:eastAsiaTheme="majorEastAsia" w:hAnsiTheme="majorHAnsi" w:cstheme="majorBidi"/>
+      <w:b/>
+      <w:bCs/>
+      <w:i/>
+      <w:iCs/>
+      <w:color w:val="4F81BD" w:themeColor="accent1"/>
+    </w:rPr>
+  </w:style>
   <w:style w:type="character" w:default="1" w:styleId="DefaultParagraphFont">
     <w:name w:val="Default Paragraph Font"/>
     <w:uiPriority w:val="1"/>
@@ -2203,6 +2343,70 @@
       <w:b/>
       <w:bCs/>
       <w:color w:val="000000" w:themeColor="text1"/>
+    </w:rPr>
+  </w:style>
+  <w:style w:type="character" w:customStyle="1" w:styleId="Heading4Char">
+    <w:name w:val="Heading 4 Char"/>
+    <w:basedOn w:val="DefaultParagraphFont"/>
+    <w:link w:val="Heading4"/>
+    <w:uiPriority w:val="9"/>
+    <w:rsid w:val="00E719CB"/>
+    <w:rPr>
+      <w:rFonts w:asciiTheme="majorHAnsi" w:eastAsiaTheme="majorEastAsia" w:hAnsiTheme="majorHAnsi" w:cstheme="majorBidi"/>
+      <w:b/>
+      <w:bCs/>
+      <w:i/>
+      <w:iCs/>
+      <w:color w:val="4F81BD" w:themeColor="accent1"/>
+    </w:rPr>
+  </w:style>
+  <w:style w:type="table" w:styleId="TableGrid">
+    <w:name w:val="Table Grid"/>
+    <w:basedOn w:val="TableNormal"/>
+    <w:uiPriority w:val="59"/>
+    <w:rsid w:val="00EC3B59"/>
+    <w:pPr>
+      <w:spacing w:after="0" w:line="240" w:lineRule="auto"/>
+    </w:pPr>
+    <w:tblPr>
+      <w:tblBorders>
+        <w:top w:val="single" w:sz="4" w:space="0" w:color="auto"/>
+        <w:left w:val="single" w:sz="4" w:space="0" w:color="auto"/>
+        <w:bottom w:val="single" w:sz="4" w:space="0" w:color="auto"/>
+        <w:right w:val="single" w:sz="4" w:space="0" w:color="auto"/>
+        <w:insideH w:val="single" w:sz="4" w:space="0" w:color="auto"/>
+        <w:insideV w:val="single" w:sz="4" w:space="0" w:color="auto"/>
+      </w:tblBorders>
+    </w:tblPr>
+  </w:style>
+  <w:style w:type="paragraph" w:styleId="BalloonText">
+    <w:name w:val="Balloon Text"/>
+    <w:basedOn w:val="Normal"/>
+    <w:link w:val="BalloonTextChar"/>
+    <w:uiPriority w:val="99"/>
+    <w:semiHidden/>
+    <w:unhideWhenUsed/>
+    <w:rsid w:val="00EC3B59"/>
+    <w:pPr>
+      <w:spacing w:after="0" w:line="240" w:lineRule="auto"/>
+    </w:pPr>
+    <w:rPr>
+      <w:rFonts w:ascii="Tahoma" w:hAnsi="Tahoma" w:cs="Tahoma"/>
+      <w:sz w:val="16"/>
+      <w:szCs w:val="16"/>
+    </w:rPr>
+  </w:style>
+  <w:style w:type="character" w:customStyle="1" w:styleId="BalloonTextChar">
+    <w:name w:val="Balloon Text Char"/>
+    <w:basedOn w:val="DefaultParagraphFont"/>
+    <w:link w:val="BalloonText"/>
+    <w:uiPriority w:val="99"/>
+    <w:semiHidden/>
+    <w:rsid w:val="00EC3B59"/>
+    <w:rPr>
+      <w:rFonts w:ascii="Tahoma" w:hAnsi="Tahoma" w:cs="Tahoma"/>
+      <w:sz w:val="16"/>
+      <w:szCs w:val="16"/>
     </w:rPr>
   </w:style>
 </w:styles>
@@ -2491,4 +2695,16 @@
   <a:objectDefaults/>
   <a:extraClrSchemeLst/>
 </a:theme>
+</file>
+
+<file path=customXml/item1.xml><?xml version="1.0" encoding="utf-8"?>
+<b:Sources xmlns:b="http://schemas.openxmlformats.org/officeDocument/2006/bibliography" xmlns="http://schemas.openxmlformats.org/officeDocument/2006/bibliography" SelectedStyle="\APA.XSL" StyleName="APA"/>
+</file>
+
+<file path=customXml/itemProps1.xml><?xml version="1.0" encoding="utf-8"?>
+<ds:datastoreItem xmlns:ds="http://schemas.openxmlformats.org/officeDocument/2006/customXml" ds:itemID="{6C62F6F1-E71E-4FCD-BEF8-0BF3B31E31B5}">
+  <ds:schemaRefs>
+    <ds:schemaRef ds:uri="http://schemas.openxmlformats.org/officeDocument/2006/bibliography"/>
+  </ds:schemaRefs>
+</ds:datastoreItem>
 </file>
</xml_diff>